<commit_message>
finished medical binder report
</commit_message>
<xml_diff>
--- a/RRFFilesManager/DocumentTemplate/Medical Brief Index.docx
+++ b/RRFFilesManager/DocumentTemplate/Medical Brief Index.docx
@@ -1,6 +1,6 @@
 
 <file path=word/document.xml><?xml version="1.0" encoding="utf-8"?>
-<w:document xmlns:wpc="http://schemas.microsoft.com/office/word/2010/wordprocessingCanvas" xmlns:cx="http://schemas.microsoft.com/office/drawing/2014/chartex" xmlns:cx1="http://schemas.microsoft.com/office/drawing/2015/9/8/chartex" xmlns:cx2="http://schemas.microsoft.com/office/drawing/2015/10/21/chartex" xmlns:cx3="http://schemas.microsoft.com/office/drawing/2016/5/9/chartex" xmlns:cx4="http://schemas.microsoft.com/office/drawing/2016/5/10/chartex" xmlns:cx5="http://schemas.microsoft.com/office/drawing/2016/5/11/chartex" xmlns:cx6="http://schemas.microsoft.com/office/drawing/2016/5/12/chartex" xmlns:cx7="http://schemas.microsoft.com/office/drawing/2016/5/13/chartex" xmlns:cx8="http://schemas.microsoft.com/office/drawing/2016/5/14/chartex" xmlns:mc="http://schemas.openxmlformats.org/markup-compatibility/2006" xmlns:aink="http://schemas.microsoft.com/office/drawing/2016/ink" xmlns:am3d="http://schemas.microsoft.com/office/drawing/2017/model3d" xmlns:o="urn:schemas-microsoft-com:office:office" xmlns:r="http://schemas.openxmlformats.org/officeDocument/2006/relationships" xmlns:m="http://schemas.openxmlformats.org/officeDocument/2006/math" xmlns:v="urn:schemas-microsoft-com:vml" xmlns:wp14="http://schemas.microsoft.com/office/word/2010/wordprocessingDrawing" xmlns:wp="http://schemas.openxmlformats.org/drawingml/2006/wordprocessingDrawing" xmlns:w10="urn:schemas-microsoft-com:office:word" xmlns:w="http://schemas.openxmlformats.org/wordprocessingml/2006/main" xmlns:w14="http://schemas.microsoft.com/office/word/2010/wordml" xmlns:w15="http://schemas.microsoft.com/office/word/2012/wordml" xmlns:w16cex="http://schemas.microsoft.com/office/word/2018/wordml/cex" xmlns:w16cid="http://schemas.microsoft.com/office/word/2016/wordml/cid" xmlns:w16="http://schemas.microsoft.com/office/word/2018/wordml" xmlns:w16se="http://schemas.microsoft.com/office/word/2015/wordml/symex" xmlns:wpg="http://schemas.microsoft.com/office/word/2010/wordprocessingGroup" xmlns:wpi="http://schemas.microsoft.com/office/word/2010/wordprocessingInk" xmlns:wne="http://schemas.microsoft.com/office/word/2006/wordml" xmlns:wps="http://schemas.microsoft.com/office/word/2010/wordprocessingShape" mc:Ignorable="w14 w15 w16se w16cid w16 w16cex wp14">
+<w:document xmlns:wpc="http://schemas.microsoft.com/office/word/2010/wordprocessingCanvas" xmlns:cx="http://schemas.microsoft.com/office/drawing/2014/chartex" xmlns:cx1="http://schemas.microsoft.com/office/drawing/2015/9/8/chartex" xmlns:cx2="http://schemas.microsoft.com/office/drawing/2015/10/21/chartex" xmlns:cx3="http://schemas.microsoft.com/office/drawing/2016/5/9/chartex" xmlns:cx4="http://schemas.microsoft.com/office/drawing/2016/5/10/chartex" xmlns:cx5="http://schemas.microsoft.com/office/drawing/2016/5/11/chartex" xmlns:cx6="http://schemas.microsoft.com/office/drawing/2016/5/12/chartex" xmlns:cx7="http://schemas.microsoft.com/office/drawing/2016/5/13/chartex" xmlns:cx8="http://schemas.microsoft.com/office/drawing/2016/5/14/chartex" xmlns:mc="http://schemas.openxmlformats.org/markup-compatibility/2006" xmlns:aink="http://schemas.microsoft.com/office/drawing/2016/ink" xmlns:am3d="http://schemas.microsoft.com/office/drawing/2017/model3d" xmlns:o="urn:schemas-microsoft-com:office:office" xmlns:r="http://schemas.openxmlformats.org/officeDocument/2006/relationships" xmlns:m="http://schemas.openxmlformats.org/officeDocument/2006/math" xmlns:v="urn:schemas-microsoft-com:vml" xmlns:wp14="http://schemas.microsoft.com/office/word/2010/wordprocessingDrawing" xmlns:wp="http://schemas.openxmlformats.org/drawingml/2006/wordprocessingDrawing" xmlns:w10="urn:schemas-microsoft-com:office:word" xmlns:w="http://schemas.openxmlformats.org/wordprocessingml/2006/main" xmlns:w14="http://schemas.microsoft.com/office/word/2010/wordml" xmlns:w15="http://schemas.microsoft.com/office/word/2012/wordml" xmlns:w16cex="http://schemas.microsoft.com/office/word/2018/wordml/cex" xmlns:w16cid="http://schemas.microsoft.com/office/word/2016/wordml/cid" xmlns:w16="http://schemas.microsoft.com/office/word/2018/wordml" xmlns:w16sdtdh="http://schemas.microsoft.com/office/word/2020/wordml/sdtdatahash" xmlns:w16se="http://schemas.microsoft.com/office/word/2015/wordml/symex" xmlns:wpg="http://schemas.microsoft.com/office/word/2010/wordprocessingGroup" xmlns:wpi="http://schemas.microsoft.com/office/word/2010/wordprocessingInk" xmlns:wne="http://schemas.microsoft.com/office/word/2006/wordml" xmlns:wps="http://schemas.microsoft.com/office/word/2010/wordprocessingShape" mc:Ignorable="w14 w15 w16se w16cid w16 w16cex w16sdtdh wp14">
   <w:body>
     <w:p>
       <w:pPr>
@@ -37,7 +37,27 @@
           <w:sz w:val="28"/>
           <w:szCs w:val="28"/>
         </w:rPr>
-        <w:t>$$$LastName$$$</w:t>
+        <w:t>$$$</w:t>
+      </w:r>
+      <w:proofErr w:type="spellStart"/>
+      <w:r>
+        <w:rPr>
+          <w:b/>
+          <w:bCs/>
+          <w:sz w:val="28"/>
+          <w:szCs w:val="28"/>
+        </w:rPr>
+        <w:t>LastName</w:t>
+      </w:r>
+      <w:proofErr w:type="spellEnd"/>
+      <w:r>
+        <w:rPr>
+          <w:b/>
+          <w:bCs/>
+          <w:sz w:val="28"/>
+          <w:szCs w:val="28"/>
+        </w:rPr>
+        <w:t>$$$</w:t>
       </w:r>
     </w:p>
     <w:p>
@@ -56,7 +76,25 @@
           <w:sz w:val="28"/>
           <w:szCs w:val="28"/>
         </w:rPr>
-        <w:t>$$$FileNumber$$$</w:t>
+        <w:t>$$$</w:t>
+      </w:r>
+      <w:proofErr w:type="spellStart"/>
+      <w:r>
+        <w:rPr>
+          <w:b/>
+          <w:sz w:val="28"/>
+          <w:szCs w:val="28"/>
+        </w:rPr>
+        <w:t>FileNumber</w:t>
+      </w:r>
+      <w:proofErr w:type="spellEnd"/>
+      <w:r>
+        <w:rPr>
+          <w:b/>
+          <w:sz w:val="28"/>
+          <w:szCs w:val="28"/>
+        </w:rPr>
+        <w:t>$$$</w:t>
       </w:r>
     </w:p>
     <w:p>
@@ -276,7 +314,27 @@
           <w:sz w:val="36"/>
           <w:szCs w:val="36"/>
         </w:rPr>
-        <w:t>$$$LastName$$$</w:t>
+        <w:t>$$$</w:t>
+      </w:r>
+      <w:proofErr w:type="spellStart"/>
+      <w:r>
+        <w:rPr>
+          <w:b/>
+          <w:bCs/>
+          <w:sz w:val="36"/>
+          <w:szCs w:val="36"/>
+        </w:rPr>
+        <w:t>LastName</w:t>
+      </w:r>
+      <w:proofErr w:type="spellEnd"/>
+      <w:r>
+        <w:rPr>
+          <w:b/>
+          <w:bCs/>
+          <w:sz w:val="36"/>
+          <w:szCs w:val="36"/>
+        </w:rPr>
+        <w:t>$$$</w:t>
       </w:r>
     </w:p>
     <w:p>
@@ -474,8 +532,17 @@
           <w:b/>
           <w:bCs/>
         </w:rPr>
-        <w:t>2000 Argentia</w:t>
-      </w:r>
+        <w:t xml:space="preserve">2000 </w:t>
+      </w:r>
+      <w:proofErr w:type="spellStart"/>
+      <w:r>
+        <w:rPr>
+          <w:b/>
+          <w:bCs/>
+        </w:rPr>
+        <w:t>Argentia</w:t>
+      </w:r>
+      <w:proofErr w:type="spellEnd"/>
       <w:r>
         <w:rPr>
           <w:b/>
@@ -610,7 +677,23 @@
           <w:b/>
           <w:bCs/>
         </w:rPr>
-        <w:t>Roger R. Foisy (LSUC 43061V)</w:t>
+        <w:t xml:space="preserve">Roger R. </w:t>
+      </w:r>
+      <w:proofErr w:type="spellStart"/>
+      <w:r>
+        <w:rPr>
+          <w:b/>
+          <w:bCs/>
+        </w:rPr>
+        <w:t>Foisy</w:t>
+      </w:r>
+      <w:proofErr w:type="spellEnd"/>
+      <w:r>
+        <w:rPr>
+          <w:b/>
+          <w:bCs/>
+        </w:rPr>
+        <w:t xml:space="preserve"> (LSUC 43061V)</w:t>
       </w:r>
     </w:p>
     <w:p>
@@ -626,7 +709,23 @@
           <w:b/>
           <w:bCs/>
         </w:rPr>
-        <w:t>Tel:  (905) 286-1110</w:t>
+        <w:t>Tel</w:t>
+      </w:r>
+      <w:proofErr w:type="gramStart"/>
+      <w:r>
+        <w:rPr>
+          <w:b/>
+          <w:bCs/>
+        </w:rPr>
+        <w:t>:  (</w:t>
+      </w:r>
+      <w:proofErr w:type="gramEnd"/>
+      <w:r>
+        <w:rPr>
+          <w:b/>
+          <w:bCs/>
+        </w:rPr>
+        <w:t>905) 286-1110</w:t>
       </w:r>
     </w:p>
     <w:p>
@@ -642,7 +741,23 @@
           <w:b/>
           <w:bCs/>
         </w:rPr>
-        <w:t>Fax:  (905) 286-4381</w:t>
+        <w:t>Fax</w:t>
+      </w:r>
+      <w:proofErr w:type="gramStart"/>
+      <w:r>
+        <w:rPr>
+          <w:b/>
+          <w:bCs/>
+        </w:rPr>
+        <w:t>:  (</w:t>
+      </w:r>
+      <w:proofErr w:type="gramEnd"/>
+      <w:r>
+        <w:rPr>
+          <w:b/>
+          <w:bCs/>
+        </w:rPr>
+        <w:t>905) 286-4381</w:t>
       </w:r>
     </w:p>
     <w:p>
@@ -690,6 +805,47 @@
           <w:szCs w:val="28"/>
         </w:rPr>
         <w:br w:type="page"/>
+      </w:r>
+    </w:p>
+    <w:p>
+      <w:pPr>
+        <w:jc w:val="left"/>
+        <w:rPr>
+          <w:b/>
+          <w:bCs/>
+          <w:sz w:val="22"/>
+          <w:szCs w:val="22"/>
+        </w:rPr>
+      </w:pPr>
+      <w:r>
+        <w:rPr>
+          <w:b/>
+          <w:bCs/>
+          <w:sz w:val="22"/>
+          <w:szCs w:val="22"/>
+        </w:rPr>
+        <w:lastRenderedPageBreak/>
+        <w:t>$$$</w:t>
+      </w:r>
+      <w:proofErr w:type="spellStart"/>
+      <w:r>
+        <w:rPr>
+          <w:b/>
+          <w:bCs/>
+          <w:sz w:val="22"/>
+          <w:szCs w:val="22"/>
+        </w:rPr>
+        <w:t>MBIReport</w:t>
+      </w:r>
+      <w:proofErr w:type="spellEnd"/>
+      <w:r>
+        <w:rPr>
+          <w:b/>
+          <w:bCs/>
+          <w:sz w:val="22"/>
+          <w:szCs w:val="22"/>
+        </w:rPr>
+        <w:t>$$$</w:t>
       </w:r>
     </w:p>
     <w:p>
@@ -702,77 +858,16 @@
           <w:szCs w:val="20"/>
         </w:rPr>
       </w:pPr>
-      <w:r>
+    </w:p>
+    <w:p>
+      <w:pPr>
+        <w:jc w:val="left"/>
         <w:rPr>
           <w:b/>
           <w:bCs/>
           <w:sz w:val="20"/>
           <w:szCs w:val="20"/>
         </w:rPr>
-        <w:lastRenderedPageBreak/>
-        <w:t>$$$</w:t>
-      </w:r>
-      <w:r>
-        <w:rPr>
-          <w:b/>
-          <w:bCs/>
-          <w:sz w:val="20"/>
-          <w:szCs w:val="20"/>
-        </w:rPr>
-        <w:t>Report</w:t>
-      </w:r>
-      <w:r>
-        <w:rPr>
-          <w:b/>
-          <w:bCs/>
-          <w:sz w:val="20"/>
-          <w:szCs w:val="20"/>
-        </w:rPr>
-        <w:t>$$$</w:t>
-      </w:r>
-    </w:p>
-    <w:p>
-      <w:pPr>
-        <w:jc w:val="left"/>
-        <w:rPr>
-          <w:b/>
-          <w:bCs/>
-          <w:sz w:val="20"/>
-          <w:szCs w:val="20"/>
-        </w:rPr>
-      </w:pPr>
-    </w:p>
-    <w:p>
-      <w:pPr>
-        <w:jc w:val="left"/>
-        <w:rPr>
-          <w:b/>
-          <w:bCs/>
-          <w:sz w:val="20"/>
-          <w:szCs w:val="20"/>
-        </w:rPr>
-      </w:pPr>
-    </w:p>
-    <w:p>
-      <w:pPr>
-        <w:jc w:val="left"/>
-        <w:rPr>
-          <w:b/>
-          <w:bCs/>
-          <w:sz w:val="20"/>
-          <w:szCs w:val="20"/>
-        </w:rPr>
-      </w:pPr>
-    </w:p>
-    <w:p>
-      <w:pPr>
-        <w:jc w:val="left"/>
-        <w:rPr>
-          <w:b/>
-          <w:bCs/>
-          <w:sz w:val="20"/>
-          <w:szCs w:val="20"/>
-        </w:rPr>
       </w:pPr>
     </w:p>
     <w:p>
@@ -792,7 +887,27 @@
           <w:sz w:val="16"/>
           <w:szCs w:val="16"/>
         </w:rPr>
-        <w:t>$$$TodaysDate$$$</w:t>
+        <w:t>$$$</w:t>
+      </w:r>
+      <w:proofErr w:type="spellStart"/>
+      <w:r>
+        <w:rPr>
+          <w:b/>
+          <w:bCs/>
+          <w:sz w:val="16"/>
+          <w:szCs w:val="16"/>
+        </w:rPr>
+        <w:t>TodaysDate</w:t>
+      </w:r>
+      <w:proofErr w:type="spellEnd"/>
+      <w:r>
+        <w:rPr>
+          <w:b/>
+          <w:bCs/>
+          <w:sz w:val="16"/>
+          <w:szCs w:val="16"/>
+        </w:rPr>
+        <w:t>$$$</w:t>
       </w:r>
     </w:p>
     <w:p>
@@ -838,7 +953,7 @@
 </file>
 
 <file path=word/endnotes.xml><?xml version="1.0" encoding="utf-8"?>
-<w:endnotes xmlns:wpc="http://schemas.microsoft.com/office/word/2010/wordprocessingCanvas" xmlns:cx="http://schemas.microsoft.com/office/drawing/2014/chartex" xmlns:cx1="http://schemas.microsoft.com/office/drawing/2015/9/8/chartex" xmlns:cx2="http://schemas.microsoft.com/office/drawing/2015/10/21/chartex" xmlns:cx3="http://schemas.microsoft.com/office/drawing/2016/5/9/chartex" xmlns:cx4="http://schemas.microsoft.com/office/drawing/2016/5/10/chartex" xmlns:cx5="http://schemas.microsoft.com/office/drawing/2016/5/11/chartex" xmlns:cx6="http://schemas.microsoft.com/office/drawing/2016/5/12/chartex" xmlns:cx7="http://schemas.microsoft.com/office/drawing/2016/5/13/chartex" xmlns:cx8="http://schemas.microsoft.com/office/drawing/2016/5/14/chartex" xmlns:mc="http://schemas.openxmlformats.org/markup-compatibility/2006" xmlns:aink="http://schemas.microsoft.com/office/drawing/2016/ink" xmlns:am3d="http://schemas.microsoft.com/office/drawing/2017/model3d" xmlns:o="urn:schemas-microsoft-com:office:office" xmlns:r="http://schemas.openxmlformats.org/officeDocument/2006/relationships" xmlns:m="http://schemas.openxmlformats.org/officeDocument/2006/math" xmlns:v="urn:schemas-microsoft-com:vml" xmlns:wp14="http://schemas.microsoft.com/office/word/2010/wordprocessingDrawing" xmlns:wp="http://schemas.openxmlformats.org/drawingml/2006/wordprocessingDrawing" xmlns:w10="urn:schemas-microsoft-com:office:word" xmlns:w="http://schemas.openxmlformats.org/wordprocessingml/2006/main" xmlns:w14="http://schemas.microsoft.com/office/word/2010/wordml" xmlns:w15="http://schemas.microsoft.com/office/word/2012/wordml" xmlns:w16cex="http://schemas.microsoft.com/office/word/2018/wordml/cex" xmlns:w16cid="http://schemas.microsoft.com/office/word/2016/wordml/cid" xmlns:w16="http://schemas.microsoft.com/office/word/2018/wordml" xmlns:w16se="http://schemas.microsoft.com/office/word/2015/wordml/symex" xmlns:wpg="http://schemas.microsoft.com/office/word/2010/wordprocessingGroup" xmlns:wpi="http://schemas.microsoft.com/office/word/2010/wordprocessingInk" xmlns:wne="http://schemas.microsoft.com/office/word/2006/wordml" xmlns:wps="http://schemas.microsoft.com/office/word/2010/wordprocessingShape" mc:Ignorable="w14 w15 w16se w16cid w16 w16cex wp14">
+<w:endnotes xmlns:wpc="http://schemas.microsoft.com/office/word/2010/wordprocessingCanvas" xmlns:cx="http://schemas.microsoft.com/office/drawing/2014/chartex" xmlns:cx1="http://schemas.microsoft.com/office/drawing/2015/9/8/chartex" xmlns:cx2="http://schemas.microsoft.com/office/drawing/2015/10/21/chartex" xmlns:cx3="http://schemas.microsoft.com/office/drawing/2016/5/9/chartex" xmlns:cx4="http://schemas.microsoft.com/office/drawing/2016/5/10/chartex" xmlns:cx5="http://schemas.microsoft.com/office/drawing/2016/5/11/chartex" xmlns:cx6="http://schemas.microsoft.com/office/drawing/2016/5/12/chartex" xmlns:cx7="http://schemas.microsoft.com/office/drawing/2016/5/13/chartex" xmlns:cx8="http://schemas.microsoft.com/office/drawing/2016/5/14/chartex" xmlns:mc="http://schemas.openxmlformats.org/markup-compatibility/2006" xmlns:aink="http://schemas.microsoft.com/office/drawing/2016/ink" xmlns:am3d="http://schemas.microsoft.com/office/drawing/2017/model3d" xmlns:o="urn:schemas-microsoft-com:office:office" xmlns:r="http://schemas.openxmlformats.org/officeDocument/2006/relationships" xmlns:m="http://schemas.openxmlformats.org/officeDocument/2006/math" xmlns:v="urn:schemas-microsoft-com:vml" xmlns:wp14="http://schemas.microsoft.com/office/word/2010/wordprocessingDrawing" xmlns:wp="http://schemas.openxmlformats.org/drawingml/2006/wordprocessingDrawing" xmlns:w10="urn:schemas-microsoft-com:office:word" xmlns:w="http://schemas.openxmlformats.org/wordprocessingml/2006/main" xmlns:w14="http://schemas.microsoft.com/office/word/2010/wordml" xmlns:w15="http://schemas.microsoft.com/office/word/2012/wordml" xmlns:w16cex="http://schemas.microsoft.com/office/word/2018/wordml/cex" xmlns:w16cid="http://schemas.microsoft.com/office/word/2016/wordml/cid" xmlns:w16="http://schemas.microsoft.com/office/word/2018/wordml" xmlns:w16sdtdh="http://schemas.microsoft.com/office/word/2020/wordml/sdtdatahash" xmlns:w16se="http://schemas.microsoft.com/office/word/2015/wordml/symex" xmlns:wpg="http://schemas.microsoft.com/office/word/2010/wordprocessingGroup" xmlns:wpi="http://schemas.microsoft.com/office/word/2010/wordprocessingInk" xmlns:wne="http://schemas.microsoft.com/office/word/2006/wordml" xmlns:wps="http://schemas.microsoft.com/office/word/2010/wordprocessingShape" mc:Ignorable="w14 w15 w16se w16cid w16 w16cex w16sdtdh wp14">
   <w:endnote w:type="separator" w:id="-1">
     <w:p>
       <w:r>
@@ -857,7 +972,7 @@
 </file>
 
 <file path=word/footnotes.xml><?xml version="1.0" encoding="utf-8"?>
-<w:footnotes xmlns:wpc="http://schemas.microsoft.com/office/word/2010/wordprocessingCanvas" xmlns:cx="http://schemas.microsoft.com/office/drawing/2014/chartex" xmlns:cx1="http://schemas.microsoft.com/office/drawing/2015/9/8/chartex" xmlns:cx2="http://schemas.microsoft.com/office/drawing/2015/10/21/chartex" xmlns:cx3="http://schemas.microsoft.com/office/drawing/2016/5/9/chartex" xmlns:cx4="http://schemas.microsoft.com/office/drawing/2016/5/10/chartex" xmlns:cx5="http://schemas.microsoft.com/office/drawing/2016/5/11/chartex" xmlns:cx6="http://schemas.microsoft.com/office/drawing/2016/5/12/chartex" xmlns:cx7="http://schemas.microsoft.com/office/drawing/2016/5/13/chartex" xmlns:cx8="http://schemas.microsoft.com/office/drawing/2016/5/14/chartex" xmlns:mc="http://schemas.openxmlformats.org/markup-compatibility/2006" xmlns:aink="http://schemas.microsoft.com/office/drawing/2016/ink" xmlns:am3d="http://schemas.microsoft.com/office/drawing/2017/model3d" xmlns:o="urn:schemas-microsoft-com:office:office" xmlns:r="http://schemas.openxmlformats.org/officeDocument/2006/relationships" xmlns:m="http://schemas.openxmlformats.org/officeDocument/2006/math" xmlns:v="urn:schemas-microsoft-com:vml" xmlns:wp14="http://schemas.microsoft.com/office/word/2010/wordprocessingDrawing" xmlns:wp="http://schemas.openxmlformats.org/drawingml/2006/wordprocessingDrawing" xmlns:w10="urn:schemas-microsoft-com:office:word" xmlns:w="http://schemas.openxmlformats.org/wordprocessingml/2006/main" xmlns:w14="http://schemas.microsoft.com/office/word/2010/wordml" xmlns:w15="http://schemas.microsoft.com/office/word/2012/wordml" xmlns:w16cex="http://schemas.microsoft.com/office/word/2018/wordml/cex" xmlns:w16cid="http://schemas.microsoft.com/office/word/2016/wordml/cid" xmlns:w16="http://schemas.microsoft.com/office/word/2018/wordml" xmlns:w16se="http://schemas.microsoft.com/office/word/2015/wordml/symex" xmlns:wpg="http://schemas.microsoft.com/office/word/2010/wordprocessingGroup" xmlns:wpi="http://schemas.microsoft.com/office/word/2010/wordprocessingInk" xmlns:wne="http://schemas.microsoft.com/office/word/2006/wordml" xmlns:wps="http://schemas.microsoft.com/office/word/2010/wordprocessingShape" mc:Ignorable="w14 w15 w16se w16cid w16 w16cex wp14">
+<w:footnotes xmlns:wpc="http://schemas.microsoft.com/office/word/2010/wordprocessingCanvas" xmlns:cx="http://schemas.microsoft.com/office/drawing/2014/chartex" xmlns:cx1="http://schemas.microsoft.com/office/drawing/2015/9/8/chartex" xmlns:cx2="http://schemas.microsoft.com/office/drawing/2015/10/21/chartex" xmlns:cx3="http://schemas.microsoft.com/office/drawing/2016/5/9/chartex" xmlns:cx4="http://schemas.microsoft.com/office/drawing/2016/5/10/chartex" xmlns:cx5="http://schemas.microsoft.com/office/drawing/2016/5/11/chartex" xmlns:cx6="http://schemas.microsoft.com/office/drawing/2016/5/12/chartex" xmlns:cx7="http://schemas.microsoft.com/office/drawing/2016/5/13/chartex" xmlns:cx8="http://schemas.microsoft.com/office/drawing/2016/5/14/chartex" xmlns:mc="http://schemas.openxmlformats.org/markup-compatibility/2006" xmlns:aink="http://schemas.microsoft.com/office/drawing/2016/ink" xmlns:am3d="http://schemas.microsoft.com/office/drawing/2017/model3d" xmlns:o="urn:schemas-microsoft-com:office:office" xmlns:r="http://schemas.openxmlformats.org/officeDocument/2006/relationships" xmlns:m="http://schemas.openxmlformats.org/officeDocument/2006/math" xmlns:v="urn:schemas-microsoft-com:vml" xmlns:wp14="http://schemas.microsoft.com/office/word/2010/wordprocessingDrawing" xmlns:wp="http://schemas.openxmlformats.org/drawingml/2006/wordprocessingDrawing" xmlns:w10="urn:schemas-microsoft-com:office:word" xmlns:w="http://schemas.openxmlformats.org/wordprocessingml/2006/main" xmlns:w14="http://schemas.microsoft.com/office/word/2010/wordml" xmlns:w15="http://schemas.microsoft.com/office/word/2012/wordml" xmlns:w16cex="http://schemas.microsoft.com/office/word/2018/wordml/cex" xmlns:w16cid="http://schemas.microsoft.com/office/word/2016/wordml/cid" xmlns:w16="http://schemas.microsoft.com/office/word/2018/wordml" xmlns:w16sdtdh="http://schemas.microsoft.com/office/word/2020/wordml/sdtdatahash" xmlns:w16se="http://schemas.microsoft.com/office/word/2015/wordml/symex" xmlns:wpg="http://schemas.microsoft.com/office/word/2010/wordprocessingGroup" xmlns:wpi="http://schemas.microsoft.com/office/word/2010/wordprocessingInk" xmlns:wne="http://schemas.microsoft.com/office/word/2006/wordml" xmlns:wps="http://schemas.microsoft.com/office/word/2010/wordprocessingShape" mc:Ignorable="w14 w15 w16se w16cid w16 w16cex w16sdtdh wp14">
   <w:footnote w:type="separator" w:id="-1">
     <w:p>
       <w:r>
@@ -876,7 +991,7 @@
 </file>
 
 <file path=word/header1.xml><?xml version="1.0" encoding="utf-8"?>
-<w:hdr xmlns:wpc="http://schemas.microsoft.com/office/word/2010/wordprocessingCanvas" xmlns:cx="http://schemas.microsoft.com/office/drawing/2014/chartex" xmlns:cx1="http://schemas.microsoft.com/office/drawing/2015/9/8/chartex" xmlns:cx2="http://schemas.microsoft.com/office/drawing/2015/10/21/chartex" xmlns:cx3="http://schemas.microsoft.com/office/drawing/2016/5/9/chartex" xmlns:cx4="http://schemas.microsoft.com/office/drawing/2016/5/10/chartex" xmlns:cx5="http://schemas.microsoft.com/office/drawing/2016/5/11/chartex" xmlns:cx6="http://schemas.microsoft.com/office/drawing/2016/5/12/chartex" xmlns:cx7="http://schemas.microsoft.com/office/drawing/2016/5/13/chartex" xmlns:cx8="http://schemas.microsoft.com/office/drawing/2016/5/14/chartex" xmlns:mc="http://schemas.openxmlformats.org/markup-compatibility/2006" xmlns:aink="http://schemas.microsoft.com/office/drawing/2016/ink" xmlns:am3d="http://schemas.microsoft.com/office/drawing/2017/model3d" xmlns:o="urn:schemas-microsoft-com:office:office" xmlns:r="http://schemas.openxmlformats.org/officeDocument/2006/relationships" xmlns:m="http://schemas.openxmlformats.org/officeDocument/2006/math" xmlns:v="urn:schemas-microsoft-com:vml" xmlns:wp14="http://schemas.microsoft.com/office/word/2010/wordprocessingDrawing" xmlns:wp="http://schemas.openxmlformats.org/drawingml/2006/wordprocessingDrawing" xmlns:w10="urn:schemas-microsoft-com:office:word" xmlns:w="http://schemas.openxmlformats.org/wordprocessingml/2006/main" xmlns:w14="http://schemas.microsoft.com/office/word/2010/wordml" xmlns:w15="http://schemas.microsoft.com/office/word/2012/wordml" xmlns:w16cex="http://schemas.microsoft.com/office/word/2018/wordml/cex" xmlns:w16cid="http://schemas.microsoft.com/office/word/2016/wordml/cid" xmlns:w16="http://schemas.microsoft.com/office/word/2018/wordml" xmlns:w16se="http://schemas.microsoft.com/office/word/2015/wordml/symex" xmlns:wpg="http://schemas.microsoft.com/office/word/2010/wordprocessingGroup" xmlns:wpi="http://schemas.microsoft.com/office/word/2010/wordprocessingInk" xmlns:wne="http://schemas.microsoft.com/office/word/2006/wordml" xmlns:wps="http://schemas.microsoft.com/office/word/2010/wordprocessingShape" mc:Ignorable="w14 w15 w16se w16cid w16 w16cex wp14">
+<w:hdr xmlns:wpc="http://schemas.microsoft.com/office/word/2010/wordprocessingCanvas" xmlns:cx="http://schemas.microsoft.com/office/drawing/2014/chartex" xmlns:cx1="http://schemas.microsoft.com/office/drawing/2015/9/8/chartex" xmlns:cx2="http://schemas.microsoft.com/office/drawing/2015/10/21/chartex" xmlns:cx3="http://schemas.microsoft.com/office/drawing/2016/5/9/chartex" xmlns:cx4="http://schemas.microsoft.com/office/drawing/2016/5/10/chartex" xmlns:cx5="http://schemas.microsoft.com/office/drawing/2016/5/11/chartex" xmlns:cx6="http://schemas.microsoft.com/office/drawing/2016/5/12/chartex" xmlns:cx7="http://schemas.microsoft.com/office/drawing/2016/5/13/chartex" xmlns:cx8="http://schemas.microsoft.com/office/drawing/2016/5/14/chartex" xmlns:mc="http://schemas.openxmlformats.org/markup-compatibility/2006" xmlns:aink="http://schemas.microsoft.com/office/drawing/2016/ink" xmlns:am3d="http://schemas.microsoft.com/office/drawing/2017/model3d" xmlns:o="urn:schemas-microsoft-com:office:office" xmlns:r="http://schemas.openxmlformats.org/officeDocument/2006/relationships" xmlns:m="http://schemas.openxmlformats.org/officeDocument/2006/math" xmlns:v="urn:schemas-microsoft-com:vml" xmlns:wp14="http://schemas.microsoft.com/office/word/2010/wordprocessingDrawing" xmlns:wp="http://schemas.openxmlformats.org/drawingml/2006/wordprocessingDrawing" xmlns:w10="urn:schemas-microsoft-com:office:word" xmlns:w="http://schemas.openxmlformats.org/wordprocessingml/2006/main" xmlns:w14="http://schemas.microsoft.com/office/word/2010/wordml" xmlns:w15="http://schemas.microsoft.com/office/word/2012/wordml" xmlns:w16cex="http://schemas.microsoft.com/office/word/2018/wordml/cex" xmlns:w16cid="http://schemas.microsoft.com/office/word/2016/wordml/cid" xmlns:w16="http://schemas.microsoft.com/office/word/2018/wordml" xmlns:w16sdtdh="http://schemas.microsoft.com/office/word/2020/wordml/sdtdatahash" xmlns:w16se="http://schemas.microsoft.com/office/word/2015/wordml/symex" xmlns:wpg="http://schemas.microsoft.com/office/word/2010/wordprocessingGroup" xmlns:wpi="http://schemas.microsoft.com/office/word/2010/wordprocessingInk" xmlns:wne="http://schemas.microsoft.com/office/word/2006/wordml" xmlns:wps="http://schemas.microsoft.com/office/word/2010/wordprocessingShape" mc:Ignorable="w14 w15 w16se w16cid w16 w16cex w16sdtdh wp14">
   <w:p>
     <w:pPr>
       <w:pStyle w:val="Header"/>
@@ -907,7 +1022,7 @@
 </file>
 
 <file path=word/numbering.xml><?xml version="1.0" encoding="utf-8"?>
-<w:numbering xmlns:wpc="http://schemas.microsoft.com/office/word/2010/wordprocessingCanvas" xmlns:cx="http://schemas.microsoft.com/office/drawing/2014/chartex" xmlns:cx1="http://schemas.microsoft.com/office/drawing/2015/9/8/chartex" xmlns:cx2="http://schemas.microsoft.com/office/drawing/2015/10/21/chartex" xmlns:cx3="http://schemas.microsoft.com/office/drawing/2016/5/9/chartex" xmlns:cx4="http://schemas.microsoft.com/office/drawing/2016/5/10/chartex" xmlns:cx5="http://schemas.microsoft.com/office/drawing/2016/5/11/chartex" xmlns:cx6="http://schemas.microsoft.com/office/drawing/2016/5/12/chartex" xmlns:cx7="http://schemas.microsoft.com/office/drawing/2016/5/13/chartex" xmlns:cx8="http://schemas.microsoft.com/office/drawing/2016/5/14/chartex" xmlns:mc="http://schemas.openxmlformats.org/markup-compatibility/2006" xmlns:aink="http://schemas.microsoft.com/office/drawing/2016/ink" xmlns:am3d="http://schemas.microsoft.com/office/drawing/2017/model3d" xmlns:o="urn:schemas-microsoft-com:office:office" xmlns:r="http://schemas.openxmlformats.org/officeDocument/2006/relationships" xmlns:m="http://schemas.openxmlformats.org/officeDocument/2006/math" xmlns:v="urn:schemas-microsoft-com:vml" xmlns:wp14="http://schemas.microsoft.com/office/word/2010/wordprocessingDrawing" xmlns:wp="http://schemas.openxmlformats.org/drawingml/2006/wordprocessingDrawing" xmlns:w10="urn:schemas-microsoft-com:office:word" xmlns:w="http://schemas.openxmlformats.org/wordprocessingml/2006/main" xmlns:w14="http://schemas.microsoft.com/office/word/2010/wordml" xmlns:w15="http://schemas.microsoft.com/office/word/2012/wordml" xmlns:w16cex="http://schemas.microsoft.com/office/word/2018/wordml/cex" xmlns:w16cid="http://schemas.microsoft.com/office/word/2016/wordml/cid" xmlns:w16="http://schemas.microsoft.com/office/word/2018/wordml" xmlns:w16se="http://schemas.microsoft.com/office/word/2015/wordml/symex" xmlns:wpg="http://schemas.microsoft.com/office/word/2010/wordprocessingGroup" xmlns:wpi="http://schemas.microsoft.com/office/word/2010/wordprocessingInk" xmlns:wne="http://schemas.microsoft.com/office/word/2006/wordml" xmlns:wps="http://schemas.microsoft.com/office/word/2010/wordprocessingShape" mc:Ignorable="w14 w15 w16se w16cid w16 w16cex wp14">
+<w:numbering xmlns:wpc="http://schemas.microsoft.com/office/word/2010/wordprocessingCanvas" xmlns:cx="http://schemas.microsoft.com/office/drawing/2014/chartex" xmlns:cx1="http://schemas.microsoft.com/office/drawing/2015/9/8/chartex" xmlns:cx2="http://schemas.microsoft.com/office/drawing/2015/10/21/chartex" xmlns:cx3="http://schemas.microsoft.com/office/drawing/2016/5/9/chartex" xmlns:cx4="http://schemas.microsoft.com/office/drawing/2016/5/10/chartex" xmlns:cx5="http://schemas.microsoft.com/office/drawing/2016/5/11/chartex" xmlns:cx6="http://schemas.microsoft.com/office/drawing/2016/5/12/chartex" xmlns:cx7="http://schemas.microsoft.com/office/drawing/2016/5/13/chartex" xmlns:cx8="http://schemas.microsoft.com/office/drawing/2016/5/14/chartex" xmlns:mc="http://schemas.openxmlformats.org/markup-compatibility/2006" xmlns:aink="http://schemas.microsoft.com/office/drawing/2016/ink" xmlns:am3d="http://schemas.microsoft.com/office/drawing/2017/model3d" xmlns:o="urn:schemas-microsoft-com:office:office" xmlns:r="http://schemas.openxmlformats.org/officeDocument/2006/relationships" xmlns:m="http://schemas.openxmlformats.org/officeDocument/2006/math" xmlns:v="urn:schemas-microsoft-com:vml" xmlns:wp14="http://schemas.microsoft.com/office/word/2010/wordprocessingDrawing" xmlns:wp="http://schemas.openxmlformats.org/drawingml/2006/wordprocessingDrawing" xmlns:w10="urn:schemas-microsoft-com:office:word" xmlns:w="http://schemas.openxmlformats.org/wordprocessingml/2006/main" xmlns:w14="http://schemas.microsoft.com/office/word/2010/wordml" xmlns:w15="http://schemas.microsoft.com/office/word/2012/wordml" xmlns:w16cex="http://schemas.microsoft.com/office/word/2018/wordml/cex" xmlns:w16cid="http://schemas.microsoft.com/office/word/2016/wordml/cid" xmlns:w16="http://schemas.microsoft.com/office/word/2018/wordml" xmlns:w16sdtdh="http://schemas.microsoft.com/office/word/2020/wordml/sdtdatahash" xmlns:w16se="http://schemas.microsoft.com/office/word/2015/wordml/symex" xmlns:wpg="http://schemas.microsoft.com/office/word/2010/wordprocessingGroup" xmlns:wpi="http://schemas.microsoft.com/office/word/2010/wordprocessingInk" xmlns:wne="http://schemas.microsoft.com/office/word/2006/wordml" xmlns:wps="http://schemas.microsoft.com/office/word/2010/wordprocessingShape" mc:Ignorable="w14 w15 w16se w16cid w16 w16cex w16sdtdh wp14">
   <w:abstractNum w:abstractNumId="0" w15:restartNumberingAfterBreak="0">
     <w:nsid w:val="01A95D6B"/>
     <w:multiLevelType w:val="hybridMultilevel"/>
@@ -1400,7 +1515,7 @@
 </file>
 
 <file path=word/styles.xml><?xml version="1.0" encoding="utf-8"?>
-<w:styles xmlns:mc="http://schemas.openxmlformats.org/markup-compatibility/2006" xmlns:r="http://schemas.openxmlformats.org/officeDocument/2006/relationships" xmlns:w="http://schemas.openxmlformats.org/wordprocessingml/2006/main" xmlns:w14="http://schemas.microsoft.com/office/word/2010/wordml" xmlns:w15="http://schemas.microsoft.com/office/word/2012/wordml" xmlns:w16cex="http://schemas.microsoft.com/office/word/2018/wordml/cex" xmlns:w16cid="http://schemas.microsoft.com/office/word/2016/wordml/cid" xmlns:w16="http://schemas.microsoft.com/office/word/2018/wordml" xmlns:w16se="http://schemas.microsoft.com/office/word/2015/wordml/symex" mc:Ignorable="w14 w15 w16se w16cid w16 w16cex">
+<w:styles xmlns:mc="http://schemas.openxmlformats.org/markup-compatibility/2006" xmlns:r="http://schemas.openxmlformats.org/officeDocument/2006/relationships" xmlns:w="http://schemas.openxmlformats.org/wordprocessingml/2006/main" xmlns:w14="http://schemas.microsoft.com/office/word/2010/wordml" xmlns:w15="http://schemas.microsoft.com/office/word/2012/wordml" xmlns:w16cex="http://schemas.microsoft.com/office/word/2018/wordml/cex" xmlns:w16cid="http://schemas.microsoft.com/office/word/2016/wordml/cid" xmlns:w16="http://schemas.microsoft.com/office/word/2018/wordml" xmlns:w16sdtdh="http://schemas.microsoft.com/office/word/2020/wordml/sdtdatahash" xmlns:w16se="http://schemas.microsoft.com/office/word/2015/wordml/symex" mc:Ignorable="w14 w15 w16se w16cid w16 w16cex w16sdtdh">
   <w:docDefaults>
     <w:rPrDefault>
       <w:rPr>
@@ -1812,6 +1927,7 @@
   <w:style w:type="character" w:default="1" w:styleId="DefaultParagraphFont">
     <w:name w:val="Default Paragraph Font"/>
     <w:uiPriority w:val="1"/>
+    <w:semiHidden/>
     <w:unhideWhenUsed/>
   </w:style>
   <w:style w:type="table" w:default="1" w:styleId="TableNormal">

</xml_diff>